<commit_message>
Tatjana Version with Heide additions
</commit_message>
<xml_diff>
--- a/src/modelling/Project Plan.docx
+++ b/src/modelling/Project Plan.docx
@@ -9,6 +9,8 @@
           <w:lang w:val="en-GB"/>
         </w:rPr>
       </w:pPr>
+      <w:bookmarkStart w:id="0" w:name="_GoBack"/>
+      <w:bookmarkEnd w:id="0"/>
       <w:r>
         <w:rPr>
           <w:lang w:val="en-GB"/>
@@ -174,8 +176,6 @@
               </w:rPr>
               <w:t xml:space="preserve"> (Molecular Biology)</w:t>
             </w:r>
-            <w:bookmarkStart w:id="0" w:name="_GoBack"/>
-            <w:bookmarkEnd w:id="0"/>
           </w:p>
         </w:tc>
         <w:tc>
@@ -216,10 +216,39 @@
           </w:tcPr>
           <w:p>
             <w:pPr>
-              <w:rPr>
-                <w:lang w:val="en-GB"/>
-              </w:rPr>
-            </w:pPr>
+              <w:pStyle w:val="Listenabsatz"/>
+              <w:numPr>
+                <w:ilvl w:val="0"/>
+                <w:numId w:val="2"/>
+              </w:numPr>
+              <w:rPr>
+                <w:lang w:val="en-GB"/>
+              </w:rPr>
+            </w:pPr>
+            <w:r>
+              <w:rPr>
+                <w:lang w:val="en-GB"/>
+              </w:rPr>
+              <w:t>MSc Life Science, Immunology</w:t>
+            </w:r>
+          </w:p>
+          <w:p>
+            <w:pPr>
+              <w:pStyle w:val="Listenabsatz"/>
+              <w:numPr>
+                <w:ilvl w:val="0"/>
+                <w:numId w:val="2"/>
+              </w:numPr>
+              <w:rPr>
+                <w:lang w:val="en-GB"/>
+              </w:rPr>
+            </w:pPr>
+            <w:r>
+              <w:rPr>
+                <w:lang w:val="en-GB"/>
+              </w:rPr>
+              <w:t>Pre-clinical Research</w:t>
+            </w:r>
           </w:p>
         </w:tc>
         <w:tc>
@@ -232,6 +261,12 @@
                 <w:lang w:val="en-GB"/>
               </w:rPr>
             </w:pPr>
+            <w:r>
+              <w:rPr>
+                <w:lang w:val="en-GB"/>
+              </w:rPr>
+              <w:t>Contributor</w:t>
+            </w:r>
           </w:p>
         </w:tc>
       </w:tr>
@@ -1043,6 +1078,7 @@
     <w:lsdException w:name="HTML Sample" w:semiHidden="1" w:unhideWhenUsed="1"/>
     <w:lsdException w:name="HTML Typewriter" w:semiHidden="1" w:unhideWhenUsed="1"/>
     <w:lsdException w:name="HTML Variable" w:semiHidden="1" w:unhideWhenUsed="1"/>
+    <w:lsdException w:name="Normal Table" w:semiHidden="1" w:unhideWhenUsed="1"/>
     <w:lsdException w:name="annotation subject" w:semiHidden="1" w:unhideWhenUsed="1"/>
     <w:lsdException w:name="No List" w:semiHidden="1" w:unhideWhenUsed="1"/>
     <w:lsdException w:name="Outline List 1" w:semiHidden="1" w:unhideWhenUsed="1"/>
@@ -1084,13 +1120,12 @@
     <w:lsdException w:name="Table 3D effects 3" w:semiHidden="1" w:unhideWhenUsed="1"/>
     <w:lsdException w:name="Table Contemporary" w:semiHidden="1" w:unhideWhenUsed="1"/>
     <w:lsdException w:name="Table Elegant" w:semiHidden="1" w:unhideWhenUsed="1"/>
-    <w:lsdException w:name="Table Professional" w:semiHidden="1" w:unhideWhenUsed="1"/>
     <w:lsdException w:name="Table Subtle 1" w:semiHidden="1" w:unhideWhenUsed="1"/>
     <w:lsdException w:name="Table Subtle 2" w:semiHidden="1" w:unhideWhenUsed="1"/>
-    <w:lsdException w:name="Table Web 1" w:semiHidden="1" w:unhideWhenUsed="1"/>
     <w:lsdException w:name="Table Web 3" w:semiHidden="1" w:unhideWhenUsed="1"/>
     <w:lsdException w:name="Balloon Text" w:semiHidden="1" w:unhideWhenUsed="1"/>
     <w:lsdException w:name="Table Grid" w:uiPriority="39"/>
+    <w:lsdException w:name="Table Theme" w:semiHidden="1" w:unhideWhenUsed="1"/>
     <w:lsdException w:name="Placeholder Text" w:semiHidden="1"/>
     <w:lsdException w:name="No Spacing" w:uiPriority="1" w:qFormat="1"/>
     <w:lsdException w:name="Light Shading" w:uiPriority="60"/>

</xml_diff>